<commit_message>
Cleaned up the folders and modified the Respawned tools.
</commit_message>
<xml_diff>
--- a/Instructable/Instructables.docx
+++ b/Instructable/Instructables.docx
@@ -746,16 +746,14 @@
         </w:rPr>
       </w:pPr>
       <w:bookmarkStart w:id="2" w:name="_Toc514863431"/>
-      <w:proofErr w:type="gramStart"/>
       <w:r>
         <w:rPr>
           <w:rFonts w:ascii="Segoe UI" w:hAnsi="Segoe UI" w:cs="Segoe UI"/>
           <w:b/>
           <w:color w:val="24292E"/>
         </w:rPr>
-        <w:t>Non 3D</w:t>
-      </w:r>
-      <w:proofErr w:type="gramEnd"/>
+        <w:t>Non-3D</w:t>
+      </w:r>
       <w:r>
         <w:rPr>
           <w:rFonts w:ascii="Segoe UI" w:hAnsi="Segoe UI" w:cs="Segoe UI"/>
@@ -1086,44 +1084,18 @@
         </w:rPr>
         <w:t xml:space="preserve"> files are available on </w:t>
       </w:r>
-      <w:proofErr w:type="spellStart"/>
-      <w:r>
-        <w:rPr>
-          <w:rFonts w:ascii="Segoe UI" w:hAnsi="Segoe UI" w:cs="Segoe UI"/>
-          <w:color w:val="24292E"/>
-        </w:rPr>
-        <w:fldChar w:fldCharType="begin"/>
-      </w:r>
-      <w:r>
-        <w:rPr>
-          <w:rFonts w:ascii="Segoe UI" w:hAnsi="Segoe UI" w:cs="Segoe UI"/>
-          <w:color w:val="24292E"/>
-        </w:rPr>
-        <w:instrText xml:space="preserve"> HYPERLINK "https://www.thingiverse.com/thing:2933374" </w:instrText>
-      </w:r>
-      <w:r>
-        <w:rPr>
-          <w:rFonts w:ascii="Segoe UI" w:hAnsi="Segoe UI" w:cs="Segoe UI"/>
-          <w:color w:val="24292E"/>
-        </w:rPr>
-        <w:fldChar w:fldCharType="separate"/>
-      </w:r>
-      <w:r>
-        <w:rPr>
-          <w:rStyle w:val="Hyperlink"/>
-          <w:rFonts w:ascii="Segoe UI" w:eastAsiaTheme="majorEastAsia" w:hAnsi="Segoe UI" w:cs="Segoe UI"/>
-          <w:color w:val="0366D6"/>
-        </w:rPr>
-        <w:t>Thingiverse</w:t>
-      </w:r>
-      <w:proofErr w:type="spellEnd"/>
-      <w:r>
-        <w:rPr>
-          <w:rFonts w:ascii="Segoe UI" w:hAnsi="Segoe UI" w:cs="Segoe UI"/>
-          <w:color w:val="24292E"/>
-        </w:rPr>
-        <w:fldChar w:fldCharType="end"/>
-      </w:r>
+      <w:hyperlink r:id="rId14" w:history="1">
+        <w:proofErr w:type="spellStart"/>
+        <w:r>
+          <w:rPr>
+            <w:rStyle w:val="Hyperlink"/>
+            <w:rFonts w:ascii="Segoe UI" w:eastAsiaTheme="majorEastAsia" w:hAnsi="Segoe UI" w:cs="Segoe UI"/>
+            <w:color w:val="0366D6"/>
+          </w:rPr>
+          <w:t>Thingiverse</w:t>
+        </w:r>
+        <w:proofErr w:type="spellEnd"/>
+      </w:hyperlink>
       <w:r>
         <w:rPr>
           <w:rFonts w:ascii="Segoe UI" w:hAnsi="Segoe UI" w:cs="Segoe UI"/>
@@ -1156,7 +1128,7 @@
             <wp:extent cx="6229350" cy="1910334"/>
             <wp:effectExtent l="0" t="0" r="0" b="0"/>
             <wp:docPr id="1" name="Picture 1" descr="https://github.com/AlexandreDoucet/InfinityBike/raw/master/Ressources/Images/3DprintedParts/PartsLayout.png">
-              <a:hlinkClick xmlns:a="http://schemas.openxmlformats.org/drawingml/2006/main" r:id="rId14" tgtFrame="&quot;_blank&quot;"/>
+              <a:hlinkClick xmlns:a="http://schemas.openxmlformats.org/drawingml/2006/main" r:id="rId15" tgtFrame="&quot;_blank&quot;"/>
             </wp:docPr>
             <wp:cNvGraphicFramePr>
               <a:graphicFrameLocks xmlns:a="http://schemas.openxmlformats.org/drawingml/2006/main" noChangeAspect="1"/>
@@ -1166,14 +1138,14 @@
                 <pic:pic xmlns:pic="http://schemas.openxmlformats.org/drawingml/2006/picture">
                   <pic:nvPicPr>
                     <pic:cNvPr id="0" name="Picture 1" descr="https://github.com/AlexandreDoucet/InfinityBike/raw/master/Ressources/Images/3DprintedParts/PartsLayout.png">
-                      <a:hlinkClick r:id="rId14" tgtFrame="&quot;_blank&quot;"/>
+                      <a:hlinkClick r:id="rId15" tgtFrame="&quot;_blank&quot;"/>
                     </pic:cNvPr>
                     <pic:cNvPicPr>
                       <a:picLocks noChangeAspect="1" noChangeArrowheads="1"/>
                     </pic:cNvPicPr>
                   </pic:nvPicPr>
                   <pic:blipFill>
-                    <a:blip r:embed="rId15" cstate="print">
+                    <a:blip r:embed="rId16" cstate="print">
                       <a:extLst>
                         <a:ext uri="{28A0092B-C50C-407E-A947-70E740481C1C}">
                           <a14:useLocalDpi xmlns:a14="http://schemas.microsoft.com/office/drawing/2010/main" val="0"/>
@@ -1217,6 +1189,7 @@
           <w:szCs w:val="21"/>
         </w:rPr>
       </w:pPr>
+      <w:bookmarkStart w:id="3" w:name="_GoBack"/>
       <w:r>
         <w:rPr>
           <w:rFonts w:ascii="Segoe UI" w:hAnsi="Segoe UI" w:cs="Segoe UI"/>
@@ -1448,6 +1421,7 @@
       </w:r>
       <w:proofErr w:type="spellEnd"/>
     </w:p>
+    <w:bookmarkEnd w:id="3"/>
     <w:p>
       <w:pPr>
         <w:pStyle w:val="Heading4"/>
@@ -1488,7 +1462,7 @@
             <wp:extent cx="4762500" cy="2647950"/>
             <wp:effectExtent l="0" t="0" r="0" b="0"/>
             <wp:docPr id="2" name="Picture 2" descr="https://github.com/AlexandreDoucet/InfinityBike/raw/master/Ressources/Images/Circuit.png">
-              <a:hlinkClick xmlns:a="http://schemas.openxmlformats.org/drawingml/2006/main" r:id="rId16" tgtFrame="&quot;_blank&quot;"/>
+              <a:hlinkClick xmlns:a="http://schemas.openxmlformats.org/drawingml/2006/main" r:id="rId17" tgtFrame="&quot;_blank&quot;"/>
             </wp:docPr>
             <wp:cNvGraphicFramePr>
               <a:graphicFrameLocks xmlns:a="http://schemas.openxmlformats.org/drawingml/2006/main" noChangeAspect="1"/>
@@ -1498,14 +1472,14 @@
                 <pic:pic xmlns:pic="http://schemas.openxmlformats.org/drawingml/2006/picture">
                   <pic:nvPicPr>
                     <pic:cNvPr id="0" name="Picture 9" descr="https://github.com/AlexandreDoucet/InfinityBike/raw/master/Ressources/Images/Circuit.png">
-                      <a:hlinkClick r:id="rId16" tgtFrame="&quot;_blank&quot;"/>
+                      <a:hlinkClick r:id="rId17" tgtFrame="&quot;_blank&quot;"/>
                     </pic:cNvPr>
                     <pic:cNvPicPr>
                       <a:picLocks noChangeAspect="1" noChangeArrowheads="1"/>
                     </pic:cNvPicPr>
                   </pic:nvPicPr>
                   <pic:blipFill>
-                    <a:blip r:embed="rId17" cstate="print">
+                    <a:blip r:embed="rId18" cstate="print">
                       <a:extLst>
                         <a:ext uri="{28A0092B-C50C-407E-A947-70E740481C1C}">
                           <a14:useLocalDpi xmlns:a14="http://schemas.microsoft.com/office/drawing/2010/main" val="0"/>
@@ -1546,16 +1520,14 @@
         </w:numPr>
         <w:jc w:val="both"/>
       </w:pPr>
-      <w:bookmarkStart w:id="3" w:name="_Ref514674653"/>
-      <w:bookmarkStart w:id="4" w:name="_Toc514863432"/>
-      <w:bookmarkStart w:id="5" w:name="_GoBack"/>
+      <w:bookmarkStart w:id="4" w:name="_Ref514674653"/>
+      <w:bookmarkStart w:id="5" w:name="_Toc514863432"/>
       <w:bookmarkEnd w:id="2"/>
+      <w:r>
+        <w:t>Reading and transferring data to Unity</w:t>
+      </w:r>
+      <w:bookmarkEnd w:id="4"/>
       <w:bookmarkEnd w:id="5"/>
-      <w:r>
-        <w:t>Reading and transferring data to Unity</w:t>
-      </w:r>
-      <w:bookmarkEnd w:id="3"/>
-      <w:bookmarkEnd w:id="4"/>
     </w:p>
     <w:p>
       <w:pPr>
@@ -1604,7 +1576,7 @@
       <w:r>
         <w:t xml:space="preserve">library </w:t>
       </w:r>
-      <w:hyperlink r:id="rId18" w:history="1">
+      <w:hyperlink r:id="rId19" w:history="1">
         <w:r>
           <w:rPr>
             <w:rStyle w:val="Hyperlink"/>
@@ -4237,7 +4209,7 @@
       <w:r>
         <w:t xml:space="preserve">If you want to have a copy of the full code, you can download it on out </w:t>
       </w:r>
-      <w:hyperlink r:id="rId19" w:history="1">
+      <w:hyperlink r:id="rId20" w:history="1">
         <w:r>
           <w:rPr>
             <w:rStyle w:val="Hyperlink"/>
@@ -9105,7 +9077,7 @@
       <w:r>
         <w:t xml:space="preserve">demo that you can download on our </w:t>
       </w:r>
-      <w:hyperlink r:id="rId20" w:history="1">
+      <w:hyperlink r:id="rId21" w:history="1">
         <w:proofErr w:type="spellStart"/>
         <w:r>
           <w:rPr>
@@ -11047,7 +11019,7 @@
 </file>
 
 <file path=customXml/itemProps1.xml><?xml version="1.0" encoding="utf-8"?>
-<ds:datastoreItem xmlns:ds="http://schemas.openxmlformats.org/officeDocument/2006/customXml" ds:itemID="{0BE9D3D7-9926-48DD-B838-D6419F6C5C32}">
+<ds:datastoreItem xmlns:ds="http://schemas.openxmlformats.org/officeDocument/2006/customXml" ds:itemID="{927C80D3-9F39-4F3A-B39C-DAE0300B5BF2}">
   <ds:schemaRefs>
     <ds:schemaRef ds:uri="http://schemas.openxmlformats.org/officeDocument/2006/bibliography"/>
   </ds:schemaRefs>

</xml_diff>